<commit_message>
added one page resume
</commit_message>
<xml_diff>
--- a/career counselling/Ramzan Sr UI Software Engg.docx
+++ b/career counselling/Ramzan Sr UI Software Engg.docx
@@ -242,9 +242,6 @@
       <w:r>
         <w:t xml:space="preserve">   </w:t>
       </w:r>
-      <w:r>
-        <w:t xml:space="preserve">  </w:t>
-      </w:r>
     </w:p>
     <w:p>
       <w:pPr>
@@ -676,6 +673,7 @@
           <w:tab w:val="left" w:pos="3758"/>
           <w:tab w:val="left" w:pos="8017"/>
         </w:tabs>
+        <w:ind w:left="0"/>
       </w:pPr>
     </w:p>
     <w:p>
@@ -1478,8 +1476,10 @@
         <w:tabs>
           <w:tab w:val="left" w:pos="355"/>
         </w:tabs>
-        <w:spacing w:before="53"/>
-        <w:rPr>
+        <w:spacing w:line="288" w:lineRule="auto"/>
+        <w:ind w:right="287"/>
+        <w:rPr>
+          <w:spacing w:val="-3"/>
           <w:sz w:val="20"/>
         </w:rPr>
       </w:pPr>
@@ -1501,44 +1501,24 @@
           <w:spacing w:val="-3"/>
           <w:sz w:val="20"/>
         </w:rPr>
-        <w:t xml:space="preserve">    </w:t>
+        <w:t xml:space="preserve"> </w:t>
       </w:r>
       <w:r>
         <w:rPr>
           <w:spacing w:val="-3"/>
           <w:sz w:val="20"/>
         </w:rPr>
-        <w:t xml:space="preserve">EXCELBOOK </w:t>
-      </w:r>
-      <w:r>
-        <w:rPr>
-          <w:spacing w:val="-3"/>
-          <w:sz w:val="20"/>
-        </w:rPr>
-        <w:t xml:space="preserve">          ( </w:t>
-      </w:r>
-      <w:r>
-        <w:rPr>
-          <w:spacing w:val="-3"/>
-          <w:sz w:val="20"/>
-        </w:rPr>
-        <w:t>React, Redux, Firebase, Material UI, Notifications API</w:t>
-      </w:r>
-      <w:r>
-        <w:rPr>
-          <w:spacing w:val="-3"/>
-          <w:sz w:val="20"/>
-        </w:rPr>
-        <w:t xml:space="preserve">) </w:t>
-      </w:r>
-    </w:p>
-    <w:p>
-      <w:pPr>
+        <w:t>NOTABLES AND ACHIEVEMENTS</w:t>
+      </w:r>
+    </w:p>
+    <w:p>
+      <w:pPr>
+        <w:pStyle w:val="ListParagraph"/>
         <w:tabs>
           <w:tab w:val="left" w:pos="355"/>
         </w:tabs>
         <w:spacing w:line="288" w:lineRule="auto"/>
-        <w:ind w:right="287"/>
+        <w:ind w:right="287" w:firstLine="0"/>
         <w:rPr>
           <w:spacing w:val="-3"/>
           <w:sz w:val="20"/>
@@ -1567,7 +1547,21 @@
           <w:spacing w:val="-3"/>
           <w:sz w:val="20"/>
         </w:rPr>
-        <w:t>JavaScript, DOM API, Web Storage API, HTML, CSS</w:t>
+        <w:t>20</w:t>
+      </w:r>
+      <w:r>
+        <w:rPr>
+          <w:spacing w:val="-3"/>
+          <w:sz w:val="20"/>
+        </w:rPr>
+        <w:t>+ forks, 10</w:t>
+      </w:r>
+      <w:r>
+        <w:rPr>
+          <w:spacing w:val="-3"/>
+          <w:sz w:val="20"/>
+        </w:rPr>
+        <w:t>+ stars on Personal Projects in GitHub repository. [Link]</w:t>
       </w:r>
     </w:p>
     <w:p>
@@ -1592,7 +1586,21 @@
           <w:spacing w:val="-3"/>
           <w:sz w:val="20"/>
         </w:rPr>
-        <w:t>Developed features with Two-way binding properties for sheet’s cells with CRUD operations sync across multiple sheets.</w:t>
+        <w:t xml:space="preserve"> Global </w:t>
+      </w:r>
+      <w:r>
+        <w:rPr>
+          <w:spacing w:val="-3"/>
+          <w:sz w:val="20"/>
+        </w:rPr>
+        <w:t>Rank contestants</w:t>
+      </w:r>
+      <w:r>
+        <w:rPr>
+          <w:spacing w:val="-3"/>
+          <w:sz w:val="20"/>
+        </w:rPr>
+        <w:t xml:space="preserve"> in LeetCode Biweekly Contest 86. [Link]</w:t>
       </w:r>
     </w:p>
     <w:p>
@@ -1617,261 +1625,21 @@
           <w:spacing w:val="-3"/>
           <w:sz w:val="20"/>
         </w:rPr>
-        <w:t>Implemented Cycle Detection Algorithm in Directed Graph to detect cycles in cell formulas. Applied Depth First</w:t>
-      </w:r>
-    </w:p>
-    <w:p>
-      <w:pPr>
-        <w:pStyle w:val="ListParagraph"/>
-        <w:numPr>
-          <w:ilvl w:val="0"/>
-          <w:numId w:val="1"/>
-        </w:numPr>
-        <w:tabs>
-          <w:tab w:val="left" w:pos="355"/>
-        </w:tabs>
-        <w:spacing w:line="288" w:lineRule="auto"/>
-        <w:ind w:right="287"/>
+        <w:t xml:space="preserve"> Solved </w:t>
+      </w:r>
+      <w:r>
         <w:rPr>
           <w:spacing w:val="-3"/>
           <w:sz w:val="20"/>
         </w:rPr>
-      </w:pPr>
+        <w:t>14</w:t>
+      </w:r>
       <w:r>
         <w:rPr>
           <w:spacing w:val="-3"/>
           <w:sz w:val="20"/>
         </w:rPr>
-        <w:t>Search Algorithm to trace cycles with colored codes on cycle path.</w:t>
-      </w:r>
-    </w:p>
-    <w:p>
-      <w:pPr>
-        <w:tabs>
-          <w:tab w:val="left" w:pos="355"/>
-        </w:tabs>
-        <w:spacing w:line="288" w:lineRule="auto"/>
-        <w:ind w:right="287"/>
-        <w:rPr>
-          <w:spacing w:val="-3"/>
-          <w:sz w:val="20"/>
-        </w:rPr>
-      </w:pPr>
-    </w:p>
-    <w:p>
-      <w:pPr>
-        <w:tabs>
-          <w:tab w:val="left" w:pos="355"/>
-        </w:tabs>
-        <w:spacing w:line="288" w:lineRule="auto"/>
-        <w:ind w:right="287"/>
-        <w:rPr>
-          <w:spacing w:val="-3"/>
-          <w:sz w:val="20"/>
-        </w:rPr>
-      </w:pPr>
-      <w:r>
-        <w:rPr>
-          <w:spacing w:val="-3"/>
-          <w:sz w:val="20"/>
-        </w:rPr>
-        <w:t xml:space="preserve">  </w:t>
-      </w:r>
-      <w:r>
-        <w:rPr>
-          <w:spacing w:val="-3"/>
-          <w:sz w:val="20"/>
-        </w:rPr>
-        <w:t xml:space="preserve">CODECHAT </w:t>
-      </w:r>
-      <w:r>
-        <w:rPr>
-          <w:spacing w:val="-3"/>
-          <w:sz w:val="20"/>
-        </w:rPr>
-        <w:t xml:space="preserve">      ( </w:t>
-      </w:r>
-      <w:r>
-        <w:rPr>
-          <w:spacing w:val="-3"/>
-          <w:sz w:val="20"/>
-        </w:rPr>
-        <w:t>JavaScript, DOM API, Web Storage API, HTML, CSS</w:t>
-      </w:r>
-      <w:r>
-        <w:rPr>
-          <w:spacing w:val="-3"/>
-          <w:sz w:val="20"/>
-        </w:rPr>
-        <w:t xml:space="preserve">) </w:t>
-      </w:r>
-    </w:p>
-    <w:p>
-      <w:pPr>
-        <w:tabs>
-          <w:tab w:val="left" w:pos="355"/>
-        </w:tabs>
-        <w:spacing w:line="288" w:lineRule="auto"/>
-        <w:ind w:right="287"/>
-        <w:rPr>
-          <w:spacing w:val="-3"/>
-          <w:sz w:val="20"/>
-        </w:rPr>
-      </w:pPr>
-    </w:p>
-    <w:p>
-      <w:pPr>
-        <w:pStyle w:val="ListParagraph"/>
-        <w:numPr>
-          <w:ilvl w:val="0"/>
-          <w:numId w:val="1"/>
-        </w:numPr>
-        <w:tabs>
-          <w:tab w:val="left" w:pos="355"/>
-        </w:tabs>
-        <w:spacing w:line="288" w:lineRule="auto"/>
-        <w:ind w:right="287"/>
-        <w:rPr>
-          <w:spacing w:val="-3"/>
-          <w:sz w:val="20"/>
-        </w:rPr>
-      </w:pPr>
-      <w:r>
-        <w:rPr>
-          <w:spacing w:val="-3"/>
-          <w:sz w:val="20"/>
-        </w:rPr>
-        <w:t>React, Redux, Firebase, Material UI, Notifications API</w:t>
-      </w:r>
-    </w:p>
-    <w:p>
-      <w:pPr>
-        <w:pStyle w:val="ListParagraph"/>
-        <w:numPr>
-          <w:ilvl w:val="0"/>
-          <w:numId w:val="1"/>
-        </w:numPr>
-        <w:tabs>
-          <w:tab w:val="left" w:pos="355"/>
-        </w:tabs>
-        <w:spacing w:line="288" w:lineRule="auto"/>
-        <w:ind w:right="287"/>
-        <w:rPr>
-          <w:spacing w:val="-3"/>
-          <w:sz w:val="20"/>
-        </w:rPr>
-      </w:pPr>
-      <w:r>
-        <w:rPr>
-          <w:spacing w:val="-3"/>
-          <w:sz w:val="20"/>
-        </w:rPr>
-        <w:t>Developed application with Integrated Code Editor to push, pull codes with collaborators with a Realtime Chat</w:t>
-      </w:r>
-    </w:p>
-    <w:p>
-      <w:pPr>
-        <w:pStyle w:val="ListParagraph"/>
-        <w:numPr>
-          <w:ilvl w:val="0"/>
-          <w:numId w:val="1"/>
-        </w:numPr>
-        <w:tabs>
-          <w:tab w:val="left" w:pos="355"/>
-        </w:tabs>
-        <w:spacing w:line="288" w:lineRule="auto"/>
-        <w:ind w:right="287"/>
-        <w:rPr>
-          <w:spacing w:val="-3"/>
-          <w:sz w:val="20"/>
-        </w:rPr>
-      </w:pPr>
-      <w:r>
-        <w:rPr>
-          <w:spacing w:val="-3"/>
-          <w:sz w:val="20"/>
-        </w:rPr>
-        <w:t>messaging. Used Google OAuth API for authentication of users.</w:t>
-      </w:r>
-    </w:p>
-    <w:p>
-      <w:pPr>
-        <w:tabs>
-          <w:tab w:val="left" w:pos="355"/>
-        </w:tabs>
-        <w:spacing w:line="288" w:lineRule="auto"/>
-        <w:ind w:right="287"/>
-        <w:rPr>
-          <w:spacing w:val="-3"/>
-          <w:sz w:val="20"/>
-        </w:rPr>
-      </w:pPr>
-    </w:p>
-    <w:p>
-      <w:pPr>
-        <w:tabs>
-          <w:tab w:val="left" w:pos="355"/>
-        </w:tabs>
-        <w:spacing w:line="288" w:lineRule="auto"/>
-        <w:ind w:right="287"/>
-        <w:rPr>
-          <w:spacing w:val="-3"/>
-          <w:sz w:val="20"/>
-        </w:rPr>
-      </w:pPr>
-    </w:p>
-    <w:p>
-      <w:pPr>
-        <w:tabs>
-          <w:tab w:val="left" w:pos="355"/>
-        </w:tabs>
-        <w:spacing w:line="288" w:lineRule="auto"/>
-        <w:ind w:right="287"/>
-        <w:rPr>
-          <w:spacing w:val="-3"/>
-          <w:sz w:val="20"/>
-        </w:rPr>
-      </w:pPr>
-    </w:p>
-    <w:p>
-      <w:pPr>
-        <w:tabs>
-          <w:tab w:val="left" w:pos="355"/>
-        </w:tabs>
-        <w:spacing w:line="288" w:lineRule="auto"/>
-        <w:ind w:right="287"/>
-        <w:rPr>
-          <w:spacing w:val="-3"/>
-          <w:sz w:val="20"/>
-        </w:rPr>
-      </w:pPr>
-    </w:p>
-    <w:p>
-      <w:pPr>
-        <w:tabs>
-          <w:tab w:val="left" w:pos="355"/>
-        </w:tabs>
-        <w:spacing w:line="288" w:lineRule="auto"/>
-        <w:ind w:right="287"/>
-        <w:rPr>
-          <w:spacing w:val="-3"/>
-          <w:sz w:val="20"/>
-        </w:rPr>
-      </w:pPr>
-      <w:r>
-        <w:rPr>
-          <w:spacing w:val="-3"/>
-          <w:sz w:val="20"/>
-        </w:rPr>
-        <w:lastRenderedPageBreak/>
-        <w:t xml:space="preserve"> </w:t>
-      </w:r>
-      <w:r>
-        <w:rPr>
-          <w:spacing w:val="-3"/>
-          <w:sz w:val="20"/>
-        </w:rPr>
-        <w:t>NOTABLES AND ACHIEVEMENTS</w:t>
+        <w:t>+ problems based on Data Structures and Algorithms on LeetCode. [Link]</w:t>
       </w:r>
     </w:p>
     <w:p>
@@ -1885,140 +1653,6 @@
         <w:rPr>
           <w:spacing w:val="-3"/>
           <w:sz w:val="20"/>
-        </w:rPr>
-      </w:pPr>
-    </w:p>
-    <w:p>
-      <w:pPr>
-        <w:pStyle w:val="ListParagraph"/>
-        <w:numPr>
-          <w:ilvl w:val="0"/>
-          <w:numId w:val="1"/>
-        </w:numPr>
-        <w:tabs>
-          <w:tab w:val="left" w:pos="355"/>
-        </w:tabs>
-        <w:spacing w:line="288" w:lineRule="auto"/>
-        <w:ind w:right="287"/>
-        <w:rPr>
-          <w:spacing w:val="-3"/>
-          <w:sz w:val="20"/>
-        </w:rPr>
-      </w:pPr>
-      <w:r>
-        <w:rPr>
-          <w:spacing w:val="-3"/>
-          <w:sz w:val="20"/>
-        </w:rPr>
-        <w:t>20</w:t>
-      </w:r>
-      <w:r>
-        <w:rPr>
-          <w:spacing w:val="-3"/>
-          <w:sz w:val="20"/>
-        </w:rPr>
-        <w:t>+ forks, 10</w:t>
-      </w:r>
-      <w:r>
-        <w:rPr>
-          <w:spacing w:val="-3"/>
-          <w:sz w:val="20"/>
-        </w:rPr>
-        <w:t>+ stars on Personal Projects in GitHub repository. [Link]</w:t>
-      </w:r>
-    </w:p>
-    <w:p>
-      <w:pPr>
-        <w:pStyle w:val="ListParagraph"/>
-        <w:numPr>
-          <w:ilvl w:val="0"/>
-          <w:numId w:val="1"/>
-        </w:numPr>
-        <w:tabs>
-          <w:tab w:val="left" w:pos="355"/>
-        </w:tabs>
-        <w:spacing w:line="288" w:lineRule="auto"/>
-        <w:ind w:right="287"/>
-        <w:rPr>
-          <w:spacing w:val="-3"/>
-          <w:sz w:val="20"/>
-        </w:rPr>
-      </w:pPr>
-      <w:r>
-        <w:rPr>
-          <w:spacing w:val="-3"/>
-          <w:sz w:val="20"/>
-        </w:rPr>
-        <w:t xml:space="preserve"> Global </w:t>
-      </w:r>
-      <w:r>
-        <w:rPr>
-          <w:spacing w:val="-3"/>
-          <w:sz w:val="20"/>
-        </w:rPr>
-        <w:t>Rank contestants</w:t>
-      </w:r>
-      <w:r>
-        <w:rPr>
-          <w:spacing w:val="-3"/>
-          <w:sz w:val="20"/>
-        </w:rPr>
-        <w:t xml:space="preserve"> in LeetCode Biweekly Contest 86. [Link]</w:t>
-      </w:r>
-    </w:p>
-    <w:p>
-      <w:pPr>
-        <w:pStyle w:val="ListParagraph"/>
-        <w:numPr>
-          <w:ilvl w:val="0"/>
-          <w:numId w:val="1"/>
-        </w:numPr>
-        <w:tabs>
-          <w:tab w:val="left" w:pos="355"/>
-        </w:tabs>
-        <w:spacing w:line="288" w:lineRule="auto"/>
-        <w:ind w:right="287"/>
-        <w:rPr>
-          <w:spacing w:val="-3"/>
-          <w:sz w:val="20"/>
-        </w:rPr>
-      </w:pPr>
-      <w:r>
-        <w:rPr>
-          <w:spacing w:val="-3"/>
-          <w:sz w:val="20"/>
-        </w:rPr>
-        <w:t xml:space="preserve"> Solved </w:t>
-      </w:r>
-      <w:r>
-        <w:rPr>
-          <w:spacing w:val="-3"/>
-          <w:sz w:val="20"/>
-        </w:rPr>
-        <w:t>14</w:t>
-      </w:r>
-      <w:r>
-        <w:rPr>
-          <w:spacing w:val="-3"/>
-          <w:sz w:val="20"/>
-        </w:rPr>
-        <w:t>+ problems based on Data Structures and Algorithms on LeetCode. [Link]</w:t>
-      </w:r>
-    </w:p>
-    <w:p>
-      <w:pPr>
-        <w:pStyle w:val="BodyText"/>
-        <w:rPr>
-          <w:sz w:val="22"/>
-        </w:rPr>
-      </w:pPr>
-    </w:p>
-    <w:p>
-      <w:pPr>
-        <w:pStyle w:val="BodyText"/>
-        <w:spacing w:before="9"/>
-        <w:rPr>
-          <w:sz w:val="30"/>
         </w:rPr>
       </w:pPr>
     </w:p>
@@ -2158,7 +1792,7 @@
           </mc:Choice>
           <mc:Fallback>
             <w:pict>
-              <v:shape w14:anchorId="560D27B2" id="Freeform 2" o:spid="_x0000_s1026" style="position:absolute;margin-left:79pt;margin-top:11.6pt;width:493pt;height:.1pt;z-index:-251659776;visibility:visible;mso-wrap-style:square;mso-width-percent:0;mso-height-percent:0;mso-wrap-distance-left:0;mso-wrap-distance-top:0;mso-wrap-distance-right:0;mso-wrap-distance-bottom:0;mso-position-horizontal:absolute;mso-position-horizontal-relative:page;mso-position-vertical:absolute;mso-position-vertical-relative:text;mso-width-percent:0;mso-height-percent:0;mso-width-relative:page;mso-height-relative:page;v-text-anchor:top" coordsize="9860,1270" o:gfxdata="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" path="m,l9860,e" filled="f" strokecolor="#878787" strokeweight="1pt">
+              <v:shape w14:anchorId="7F571C98" id="Freeform 2" o:spid="_x0000_s1026" style="position:absolute;margin-left:79pt;margin-top:11.6pt;width:493pt;height:.1pt;z-index:-251659776;visibility:visible;mso-wrap-style:square;mso-width-percent:0;mso-height-percent:0;mso-wrap-distance-left:0;mso-wrap-distance-top:0;mso-wrap-distance-right:0;mso-wrap-distance-bottom:0;mso-position-horizontal:absolute;mso-position-horizontal-relative:page;mso-position-vertical:absolute;mso-position-vertical-relative:text;mso-width-percent:0;mso-height-percent:0;mso-width-relative:page;mso-height-relative:page;v-text-anchor:top" coordsize="9860,1270" o:gfxdata="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" path="m,l9860,e" filled="f" strokecolor="#878787" strokeweight="1pt">
                 <v:path arrowok="t" o:connecttype="custom" o:connectlocs="0,0;6261100,0" o:connectangles="0,0"/>
                 <w10:wrap type="topAndBottom" anchorx="page"/>
               </v:shape>
@@ -2246,7 +1880,21 @@
         <w:rPr>
           <w:sz w:val="20"/>
         </w:rPr>
-        <w:t xml:space="preserve">(EsNext) , Typescript ,.Net Core </w:t>
+        <w:t>(EsNext</w:t>
+      </w:r>
+      <w:proofErr w:type="gramStart"/>
+      <w:r>
+        <w:rPr>
+          <w:sz w:val="20"/>
+        </w:rPr>
+        <w:t>) ,</w:t>
+      </w:r>
+      <w:proofErr w:type="gramEnd"/>
+      <w:r>
+        <w:rPr>
+          <w:sz w:val="20"/>
+        </w:rPr>
+        <w:t xml:space="preserve"> Typescript ,.Net Core </w:t>
       </w:r>
     </w:p>
     <w:p>
@@ -2265,8 +1913,6 @@
           <w:sz w:val="20"/>
         </w:rPr>
       </w:pPr>
-      <w:bookmarkStart w:id="0" w:name="_GoBack"/>
-      <w:bookmarkEnd w:id="0"/>
       <w:r>
         <w:rPr>
           <w:b/>
@@ -2334,7 +1980,21 @@
           <w:spacing w:val="-1"/>
           <w:sz w:val="20"/>
         </w:rPr>
-        <w:t>Angular 12, ReactJS, Redux Bootstrap,</w:t>
+        <w:t xml:space="preserve">Angular 12, ReactJS, Redux </w:t>
+      </w:r>
+      <w:r>
+        <w:rPr>
+          <w:spacing w:val="-1"/>
+          <w:sz w:val="20"/>
+        </w:rPr>
+        <w:t>Bootstrap,</w:t>
+      </w:r>
+      <w:r>
+        <w:rPr>
+          <w:spacing w:val="-1"/>
+          <w:sz w:val="20"/>
+        </w:rPr>
+        <w:t xml:space="preserve"> PrimeNG</w:t>
       </w:r>
     </w:p>
     <w:p>
@@ -2554,7 +2214,7 @@
           </mc:Choice>
           <mc:Fallback>
             <w:pict>
-              <v:shape w14:anchorId="4B0912C0" id="Freeform 1" o:spid="_x0000_s1026" style="position:absolute;margin-left:75pt;margin-top:11.15pt;width:497pt;height:.1pt;z-index:-251658752;visibility:visible;mso-wrap-style:square;mso-width-percent:0;mso-height-percent:0;mso-wrap-distance-left:0;mso-wrap-distance-top:0;mso-wrap-distance-right:0;mso-wrap-distance-bottom:0;mso-position-horizontal:absolute;mso-position-horizontal-relative:page;mso-position-vertical:absolute;mso-position-vertical-relative:text;mso-width-percent:0;mso-height-percent:0;mso-width-relative:page;mso-height-relative:page;v-text-anchor:top" coordsize="9940,1270" o:gfxdata="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" path="m,l9940,e" filled="f" strokecolor="#878787" strokeweight="1pt">
+              <v:shape w14:anchorId="552332DA" id="Freeform 1" o:spid="_x0000_s1026" style="position:absolute;margin-left:75pt;margin-top:11.15pt;width:497pt;height:.1pt;z-index:-251658752;visibility:visible;mso-wrap-style:square;mso-width-percent:0;mso-height-percent:0;mso-wrap-distance-left:0;mso-wrap-distance-top:0;mso-wrap-distance-right:0;mso-wrap-distance-bottom:0;mso-position-horizontal:absolute;mso-position-horizontal-relative:page;mso-position-vertical:absolute;mso-position-vertical-relative:text;mso-width-percent:0;mso-height-percent:0;mso-width-relative:page;mso-height-relative:page;v-text-anchor:top" coordsize="9940,1270" o:gfxdata="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" path="m,l9940,e" filled="f" strokecolor="#878787" strokeweight="1pt">
                 <v:path arrowok="t" o:connecttype="custom" o:connectlocs="0,0;6311900,0" o:connectangles="0,0"/>
                 <w10:wrap type="topAndBottom" anchorx="page"/>
               </v:shape>
@@ -2834,7 +2494,7 @@
         <w:rPr>
           <w:b/>
           <w:spacing w:val="-1"/>
-          <w:w w:val="103"/>
+          <w:w w:val="101"/>
           <w:sz w:val="20"/>
         </w:rPr>
         <w:t>e</w:t>
@@ -2854,14 +2514,8 @@
           <w:sz w:val="20"/>
         </w:rPr>
       </w:pPr>
-    </w:p>
-    <w:p>
-      <w:pPr>
-        <w:spacing w:line="288" w:lineRule="auto"/>
-        <w:rPr>
-          <w:sz w:val="20"/>
-        </w:rPr>
-      </w:pPr>
+      <w:bookmarkStart w:id="0" w:name="_GoBack"/>
+      <w:bookmarkEnd w:id="0"/>
     </w:p>
     <w:p>
       <w:pPr>

</xml_diff>